<commit_message>
Updated Sprint 1 Retrospective. Now in paragraph format
</commit_message>
<xml_diff>
--- a/Sprint 2/Sprint 1 Retrospective.docx
+++ b/Sprint 2/Sprint 1 Retrospective.docx
@@ -1,14 +1,11 @@
 
 <file path=word/document.xml><?xml version="1.0" encoding="utf-8"?>
-<w:document xmlns:wpc="http://schemas.microsoft.com/office/word/2010/wordprocessingCanvas" xmlns:cx="http://schemas.microsoft.com/office/drawing/2014/chartex" xmlns:cx1="http://schemas.microsoft.com/office/drawing/2015/9/8/chartex" xmlns:mc="http://schemas.openxmlformats.org/markup-compatibility/2006" xmlns:o="urn:schemas-microsoft-com:office:office" xmlns:r="http://schemas.openxmlformats.org/officeDocument/2006/relationships" xmlns:m="http://schemas.openxmlformats.org/officeDocument/2006/math" xmlns:v="urn:schemas-microsoft-com:vml" xmlns:wp14="http://schemas.microsoft.com/office/word/2010/wordprocessingDrawing" xmlns:wp="http://schemas.openxmlformats.org/drawingml/2006/wordprocessingDrawing" xmlns:w10="urn:schemas-microsoft-com:office:word" xmlns:w="http://schemas.openxmlformats.org/wordprocessingml/2006/main" xmlns:w14="http://schemas.microsoft.com/office/word/2010/wordml" xmlns:w15="http://schemas.microsoft.com/office/word/2012/wordml" xmlns:w16se="http://schemas.microsoft.com/office/word/2015/wordml/symex" xmlns:wpg="http://schemas.microsoft.com/office/word/2010/wordprocessingGroup" xmlns:wpi="http://schemas.microsoft.com/office/word/2010/wordprocessingInk" xmlns:wne="http://schemas.microsoft.com/office/word/2006/wordml" xmlns:wps="http://schemas.microsoft.com/office/word/2010/wordprocessingShape" mc:Ignorable="w14 w15 w16se wp14">
+<w:document xmlns:wpc="http://schemas.microsoft.com/office/word/2010/wordprocessingCanvas" xmlns:cx="http://schemas.microsoft.com/office/drawing/2014/chartex" xmlns:cx1="http://schemas.microsoft.com/office/drawing/2015/9/8/chartex" xmlns:cx2="http://schemas.microsoft.com/office/drawing/2015/10/21/chartex" xmlns:cx3="http://schemas.microsoft.com/office/drawing/2016/5/9/chartex" xmlns:cx4="http://schemas.microsoft.com/office/drawing/2016/5/10/chartex" xmlns:cx5="http://schemas.microsoft.com/office/drawing/2016/5/11/chartex" xmlns:cx6="http://schemas.microsoft.com/office/drawing/2016/5/12/chartex" xmlns:cx7="http://schemas.microsoft.com/office/drawing/2016/5/13/chartex" xmlns:cx8="http://schemas.microsoft.com/office/drawing/2016/5/14/chartex" xmlns:mc="http://schemas.openxmlformats.org/markup-compatibility/2006" xmlns:aink="http://schemas.microsoft.com/office/drawing/2016/ink" xmlns:am3d="http://schemas.microsoft.com/office/drawing/2017/model3d" xmlns:o="urn:schemas-microsoft-com:office:office" xmlns:r="http://schemas.openxmlformats.org/officeDocument/2006/relationships" xmlns:m="http://schemas.openxmlformats.org/officeDocument/2006/math" xmlns:v="urn:schemas-microsoft-com:vml" xmlns:wp14="http://schemas.microsoft.com/office/word/2010/wordprocessingDrawing" xmlns:wp="http://schemas.openxmlformats.org/drawingml/2006/wordprocessingDrawing" xmlns:w10="urn:schemas-microsoft-com:office:word" xmlns:w="http://schemas.openxmlformats.org/wordprocessingml/2006/main" xmlns:w14="http://schemas.microsoft.com/office/word/2010/wordml" xmlns:w15="http://schemas.microsoft.com/office/word/2012/wordml" xmlns:w16cid="http://schemas.microsoft.com/office/word/2016/wordml/cid" xmlns:w16se="http://schemas.microsoft.com/office/word/2015/wordml/symex" xmlns:wpg="http://schemas.microsoft.com/office/word/2010/wordprocessingGroup" xmlns:wpi="http://schemas.microsoft.com/office/word/2010/wordprocessingInk" xmlns:wne="http://schemas.microsoft.com/office/word/2006/wordml" xmlns:wps="http://schemas.microsoft.com/office/word/2010/wordprocessingShape" mc:Ignorable="w14 w15 w16se w16cid wp14">
   <w:body>
     <w:p>
-      <w:r>
-        <w:t>Sprint 1 Retrospective</w:t>
-      </w:r>
-    </w:p>
-    <w:p>
-      <w:pPr>
+      <w:pPr>
+        <w:spacing w:line="276" w:lineRule="auto"/>
+        <w:jc w:val="center"/>
         <w:rPr>
           <w:u w:val="single"/>
         </w:rPr>
@@ -17,227 +14,87 @@
         <w:rPr>
           <w:u w:val="single"/>
         </w:rPr>
-        <w:t xml:space="preserve">What went </w:t>
-      </w:r>
-      <w:proofErr w:type="gramStart"/>
+        <w:t>Sprint</w:t>
+      </w:r>
+      <w:r>
+        <w:t xml:space="preserve"> </w:t>
+      </w:r>
       <w:r>
         <w:rPr>
           <w:u w:val="single"/>
         </w:rPr>
-        <w:t>well</w:t>
-      </w:r>
-      <w:proofErr w:type="gramEnd"/>
-    </w:p>
-    <w:p>
-      <w:pPr>
-        <w:pStyle w:val="ListParagraph"/>
-        <w:numPr>
-          <w:ilvl w:val="0"/>
-          <w:numId w:val="1"/>
-        </w:numPr>
-      </w:pPr>
-      <w:r>
-        <w:t>Functionality</w:t>
-      </w:r>
-      <w:r>
-        <w:t xml:space="preserve"> we got working</w:t>
-      </w:r>
-    </w:p>
-    <w:p>
-      <w:pPr>
-        <w:pStyle w:val="ListParagraph"/>
-        <w:numPr>
-          <w:ilvl w:val="0"/>
-          <w:numId w:val="1"/>
-        </w:numPr>
-      </w:pPr>
-      <w:r>
-        <w:t>Good time management</w:t>
-      </w:r>
-    </w:p>
-    <w:p>
-      <w:pPr>
-        <w:pStyle w:val="ListParagraph"/>
-        <w:numPr>
-          <w:ilvl w:val="0"/>
-          <w:numId w:val="1"/>
-        </w:numPr>
-      </w:pPr>
-      <w:r>
-        <w:t>Good teamwork</w:t>
-      </w:r>
-    </w:p>
-    <w:p>
-      <w:pPr>
-        <w:pStyle w:val="ListParagraph"/>
-        <w:numPr>
-          <w:ilvl w:val="1"/>
-          <w:numId w:val="1"/>
-        </w:numPr>
-      </w:pPr>
-      <w:r>
-        <w:t>Support, help</w:t>
-      </w:r>
-    </w:p>
-    <w:p>
-      <w:pPr>
+        <w:t>1</w:t>
+      </w:r>
+      <w:bookmarkStart w:id="0" w:name="_GoBack"/>
+      <w:r>
+        <w:t xml:space="preserve"> </w:t>
+      </w:r>
+      <w:bookmarkEnd w:id="0"/>
+      <w:r>
         <w:rPr>
           <w:u w:val="single"/>
         </w:rPr>
-      </w:pPr>
-      <w:r>
-        <w:rPr>
-          <w:u w:val="single"/>
-        </w:rPr>
-        <w:t xml:space="preserve">What could be done </w:t>
-      </w:r>
-      <w:proofErr w:type="gramStart"/>
-      <w:r>
-        <w:rPr>
-          <w:u w:val="single"/>
-        </w:rPr>
-        <w:t>better</w:t>
-      </w:r>
-      <w:proofErr w:type="gramEnd"/>
+        <w:t>Retrospective</w:t>
+      </w:r>
     </w:p>
     <w:p>
       <w:pPr>
-        <w:pStyle w:val="ListParagraph"/>
-        <w:numPr>
-          <w:ilvl w:val="0"/>
-          <w:numId w:val="2"/>
-        </w:numPr>
-        <w:rPr>
-          <w:u w:val="single"/>
-        </w:rPr>
-      </w:pPr>
-      <w:r>
-        <w:t xml:space="preserve">GitHub usage </w:t>
+        <w:spacing w:line="276" w:lineRule="auto"/>
+        <w:ind w:firstLine="360"/>
+      </w:pPr>
+      <w:r>
+        <w:t>As a group, we were very happy with all the functionality we got working within less than a week</w:t>
+      </w:r>
+      <w:r>
+        <w:t>, and our good teamwork and time management skills.</w:t>
+      </w:r>
+      <w:r>
+        <w:t xml:space="preserve"> </w:t>
+      </w:r>
+      <w:r>
+        <w:t>We weren’t sure that we could get all the functionality that we wanted to do in the first sprint</w:t>
+      </w:r>
+      <w:r>
+        <w:t xml:space="preserve"> finished</w:t>
+      </w:r>
+      <w:r>
+        <w:t xml:space="preserve">, but we managed to </w:t>
+      </w:r>
+      <w:r>
+        <w:t>get it done within a reasonable amount of time. We also thought that we managed our time quite well – not leaving work until the very last minute</w:t>
+      </w:r>
+      <w:r>
+        <w:t xml:space="preserve">, and not staying up too late doing work. Our teamwork was also something that we were happy about, especially </w:t>
+      </w:r>
+      <w:r>
+        <w:t>when we helped and supported each other when we had a problem.</w:t>
       </w:r>
     </w:p>
     <w:p>
       <w:pPr>
-        <w:pStyle w:val="ListParagraph"/>
-        <w:numPr>
-          <w:ilvl w:val="1"/>
-          <w:numId w:val="2"/>
-        </w:numPr>
-        <w:rPr>
-          <w:u w:val="single"/>
-        </w:rPr>
-      </w:pPr>
-      <w:r>
-        <w:t>No more direct master commits</w:t>
+        <w:spacing w:line="276" w:lineRule="auto"/>
+        <w:ind w:firstLine="360"/>
+      </w:pPr>
+      <w:r>
+        <w:t>We think that we should better our GitHub usage by not committing directly to master (i.e. merging a separate branch into the master branch), using the issues feature, and updating project to-do list. We also think that we should focus on our (product and sprint) backlogs – updating them as often as possible. And our communication could be a bit better by letting each other know what we are working on and if we have anything that may cause us to not be able to finish a task in time (i.e. if we have an appointment, training, etc.).</w:t>
       </w:r>
     </w:p>
     <w:p>
       <w:pPr>
-        <w:pStyle w:val="ListParagraph"/>
-        <w:numPr>
-          <w:ilvl w:val="1"/>
-          <w:numId w:val="2"/>
-        </w:numPr>
-        <w:rPr>
-          <w:u w:val="single"/>
-        </w:rPr>
-      </w:pPr>
-      <w:r>
-        <w:t>Use issues feature</w:t>
-      </w:r>
-    </w:p>
-    <w:p>
-      <w:pPr>
-        <w:pStyle w:val="ListParagraph"/>
-        <w:numPr>
-          <w:ilvl w:val="1"/>
-          <w:numId w:val="2"/>
-        </w:numPr>
-        <w:rPr>
-          <w:u w:val="single"/>
-        </w:rPr>
-      </w:pPr>
-      <w:r>
-        <w:t>Update to-do list</w:t>
-      </w:r>
-      <w:bookmarkStart w:id="0" w:name="_GoBack"/>
-      <w:bookmarkEnd w:id="0"/>
-    </w:p>
-    <w:p>
-      <w:pPr>
-        <w:pStyle w:val="ListParagraph"/>
-        <w:numPr>
-          <w:ilvl w:val="0"/>
-          <w:numId w:val="2"/>
-        </w:numPr>
-        <w:rPr>
-          <w:u w:val="single"/>
-        </w:rPr>
-      </w:pPr>
-      <w:r>
-        <w:t>More focus on backlogs</w:t>
-      </w:r>
-    </w:p>
-    <w:p>
-      <w:pPr>
-        <w:pStyle w:val="ListParagraph"/>
-        <w:numPr>
-          <w:ilvl w:val="1"/>
-          <w:numId w:val="2"/>
-        </w:numPr>
-        <w:rPr>
-          <w:u w:val="single"/>
-        </w:rPr>
-      </w:pPr>
-      <w:r>
-        <w:t>Constantly review each day after scrum meeting</w:t>
-      </w:r>
-    </w:p>
-    <w:p>
-      <w:pPr>
-        <w:pStyle w:val="ListParagraph"/>
-        <w:numPr>
-          <w:ilvl w:val="0"/>
-          <w:numId w:val="2"/>
-        </w:numPr>
-        <w:rPr>
-          <w:u w:val="single"/>
-        </w:rPr>
-      </w:pPr>
-      <w:r>
-        <w:t>More communication</w:t>
-      </w:r>
-    </w:p>
-    <w:p>
-      <w:pPr>
-        <w:rPr>
-          <w:u w:val="single"/>
-        </w:rPr>
-      </w:pPr>
-      <w:r>
-        <w:rPr>
-          <w:u w:val="single"/>
-        </w:rPr>
-        <w:t xml:space="preserve">What will be done in next </w:t>
-      </w:r>
-      <w:proofErr w:type="gramStart"/>
-      <w:r>
-        <w:rPr>
-          <w:u w:val="single"/>
-        </w:rPr>
-        <w:t>sprint</w:t>
-      </w:r>
-      <w:proofErr w:type="gramEnd"/>
-    </w:p>
-    <w:p>
-      <w:pPr>
-        <w:pStyle w:val="ListParagraph"/>
-        <w:numPr>
-          <w:ilvl w:val="0"/>
-          <w:numId w:val="3"/>
-        </w:numPr>
-      </w:pPr>
-      <w:r>
-        <w:t>(As above and what’s in backlog)</w:t>
+        <w:spacing w:line="276" w:lineRule="auto"/>
+        <w:ind w:firstLine="360"/>
+      </w:pPr>
+      <w:r>
+        <w:t>In this upcoming sprint, we plan to make more use of the GitHub features, which will allow us to keep each other up to date on our progress and to learn how to properly use GitHub in a more professional manner. We will also update our backlogs</w:t>
+      </w:r>
+      <w:r>
+        <w:t xml:space="preserve"> more</w:t>
+      </w:r>
+      <w:r>
+        <w:t xml:space="preserve"> to see our daily </w:t>
+      </w:r>
+      <w:r>
+        <w:t>progress throughout this sprint. We will also scrum with our backlog up, so that we can see what is needing to be done and what has been done. This will also help us to prioritise tasks that need to be done for our finalised product. And we plan to communicate more to each other about what task(s) we are working on and how we plan to complete said task(s).</w:t>
       </w:r>
     </w:p>
     <w:sectPr>
@@ -251,7 +108,7 @@
 </file>
 
 <file path=word/numbering.xml><?xml version="1.0" encoding="utf-8"?>
-<w:numbering xmlns:wpc="http://schemas.microsoft.com/office/word/2010/wordprocessingCanvas" xmlns:cx="http://schemas.microsoft.com/office/drawing/2014/chartex" xmlns:cx1="http://schemas.microsoft.com/office/drawing/2015/9/8/chartex" xmlns:mc="http://schemas.openxmlformats.org/markup-compatibility/2006" xmlns:o="urn:schemas-microsoft-com:office:office" xmlns:r="http://schemas.openxmlformats.org/officeDocument/2006/relationships" xmlns:m="http://schemas.openxmlformats.org/officeDocument/2006/math" xmlns:v="urn:schemas-microsoft-com:vml" xmlns:wp14="http://schemas.microsoft.com/office/word/2010/wordprocessingDrawing" xmlns:wp="http://schemas.openxmlformats.org/drawingml/2006/wordprocessingDrawing" xmlns:w10="urn:schemas-microsoft-com:office:word" xmlns:w="http://schemas.openxmlformats.org/wordprocessingml/2006/main" xmlns:w14="http://schemas.microsoft.com/office/word/2010/wordml" xmlns:w15="http://schemas.microsoft.com/office/word/2012/wordml" xmlns:w16se="http://schemas.microsoft.com/office/word/2015/wordml/symex" xmlns:wpg="http://schemas.microsoft.com/office/word/2010/wordprocessingGroup" xmlns:wpi="http://schemas.microsoft.com/office/word/2010/wordprocessingInk" xmlns:wne="http://schemas.microsoft.com/office/word/2006/wordml" xmlns:wps="http://schemas.microsoft.com/office/word/2010/wordprocessingShape" mc:Ignorable="w14 w15 w16se wp14">
+<w:numbering xmlns:wpc="http://schemas.microsoft.com/office/word/2010/wordprocessingCanvas" xmlns:cx="http://schemas.microsoft.com/office/drawing/2014/chartex" xmlns:cx1="http://schemas.microsoft.com/office/drawing/2015/9/8/chartex" xmlns:cx2="http://schemas.microsoft.com/office/drawing/2015/10/21/chartex" xmlns:cx3="http://schemas.microsoft.com/office/drawing/2016/5/9/chartex" xmlns:cx4="http://schemas.microsoft.com/office/drawing/2016/5/10/chartex" xmlns:cx5="http://schemas.microsoft.com/office/drawing/2016/5/11/chartex" xmlns:cx6="http://schemas.microsoft.com/office/drawing/2016/5/12/chartex" xmlns:cx7="http://schemas.microsoft.com/office/drawing/2016/5/13/chartex" xmlns:cx8="http://schemas.microsoft.com/office/drawing/2016/5/14/chartex" xmlns:mc="http://schemas.openxmlformats.org/markup-compatibility/2006" xmlns:aink="http://schemas.microsoft.com/office/drawing/2016/ink" xmlns:am3d="http://schemas.microsoft.com/office/drawing/2017/model3d" xmlns:o="urn:schemas-microsoft-com:office:office" xmlns:r="http://schemas.openxmlformats.org/officeDocument/2006/relationships" xmlns:m="http://schemas.openxmlformats.org/officeDocument/2006/math" xmlns:v="urn:schemas-microsoft-com:vml" xmlns:wp14="http://schemas.microsoft.com/office/word/2010/wordprocessingDrawing" xmlns:wp="http://schemas.openxmlformats.org/drawingml/2006/wordprocessingDrawing" xmlns:w10="urn:schemas-microsoft-com:office:word" xmlns:w="http://schemas.openxmlformats.org/wordprocessingml/2006/main" xmlns:w14="http://schemas.microsoft.com/office/word/2010/wordml" xmlns:w15="http://schemas.microsoft.com/office/word/2012/wordml" xmlns:w16cid="http://schemas.microsoft.com/office/word/2016/wordml/cid" xmlns:w16se="http://schemas.microsoft.com/office/word/2015/wordml/symex" xmlns:wpg="http://schemas.microsoft.com/office/word/2010/wordprocessingGroup" xmlns:wpi="http://schemas.microsoft.com/office/word/2010/wordprocessingInk" xmlns:wne="http://schemas.microsoft.com/office/word/2006/wordml" xmlns:wps="http://schemas.microsoft.com/office/word/2010/wordprocessingShape" mc:Ignorable="w14 w15 w16se w16cid wp14">
   <w:abstractNum w:abstractNumId="0" w15:restartNumberingAfterBreak="0">
     <w:nsid w:val="02506042"/>
     <w:multiLevelType w:val="hybridMultilevel"/>
@@ -604,7 +461,7 @@
 </file>
 
 <file path=word/styles.xml><?xml version="1.0" encoding="utf-8"?>
-<w:styles xmlns:mc="http://schemas.openxmlformats.org/markup-compatibility/2006" xmlns:r="http://schemas.openxmlformats.org/officeDocument/2006/relationships" xmlns:w="http://schemas.openxmlformats.org/wordprocessingml/2006/main" xmlns:w14="http://schemas.microsoft.com/office/word/2010/wordml" xmlns:w15="http://schemas.microsoft.com/office/word/2012/wordml" xmlns:w16se="http://schemas.microsoft.com/office/word/2015/wordml/symex" mc:Ignorable="w14 w15 w16se">
+<w:styles xmlns:mc="http://schemas.openxmlformats.org/markup-compatibility/2006" xmlns:r="http://schemas.openxmlformats.org/officeDocument/2006/relationships" xmlns:w="http://schemas.openxmlformats.org/wordprocessingml/2006/main" xmlns:w14="http://schemas.microsoft.com/office/word/2010/wordml" xmlns:w15="http://schemas.microsoft.com/office/word/2012/wordml" xmlns:w16cid="http://schemas.microsoft.com/office/word/2016/wordml/cid" xmlns:w16se="http://schemas.microsoft.com/office/word/2015/wordml/symex" mc:Ignorable="w14 w15 w16se w16cid">
   <w:docDefaults>
     <w:rPrDefault>
       <w:rPr>
@@ -620,7 +477,7 @@
       </w:pPr>
     </w:pPrDefault>
   </w:docDefaults>
-  <w:latentStyles w:defLockedState="0" w:defUIPriority="99" w:defSemiHidden="0" w:defUnhideWhenUsed="0" w:defQFormat="0" w:count="371">
+  <w:latentStyles w:defLockedState="0" w:defUIPriority="99" w:defSemiHidden="0" w:defUnhideWhenUsed="0" w:defQFormat="0" w:count="376">
     <w:lsdException w:name="Normal" w:uiPriority="0" w:qFormat="1"/>
     <w:lsdException w:name="heading 1" w:uiPriority="9" w:qFormat="1"/>
     <w:lsdException w:name="heading 2" w:semiHidden="1" w:uiPriority="9" w:unhideWhenUsed="1" w:qFormat="1"/>
@@ -726,7 +583,6 @@
     <w:lsdException w:name="HTML Sample" w:semiHidden="1" w:unhideWhenUsed="1"/>
     <w:lsdException w:name="HTML Typewriter" w:semiHidden="1" w:unhideWhenUsed="1"/>
     <w:lsdException w:name="HTML Variable" w:semiHidden="1" w:unhideWhenUsed="1"/>
-    <w:lsdException w:name="Normal Table" w:semiHidden="1" w:unhideWhenUsed="1"/>
     <w:lsdException w:name="annotation subject" w:semiHidden="1" w:unhideWhenUsed="1"/>
     <w:lsdException w:name="No List" w:semiHidden="1" w:unhideWhenUsed="1"/>
     <w:lsdException w:name="Outline List 1" w:semiHidden="1" w:unhideWhenUsed="1"/>
@@ -769,11 +625,8 @@
     <w:lsdException w:name="Table Contemporary" w:semiHidden="1" w:unhideWhenUsed="1"/>
     <w:lsdException w:name="Table Elegant" w:semiHidden="1" w:unhideWhenUsed="1"/>
     <w:lsdException w:name="Table Professional" w:semiHidden="1" w:unhideWhenUsed="1"/>
-    <w:lsdException w:name="Table Subtle 1" w:semiHidden="1" w:unhideWhenUsed="1"/>
     <w:lsdException w:name="Table Subtle 2" w:semiHidden="1" w:unhideWhenUsed="1"/>
     <w:lsdException w:name="Table Web 1" w:semiHidden="1" w:unhideWhenUsed="1"/>
-    <w:lsdException w:name="Table Web 2" w:semiHidden="1" w:unhideWhenUsed="1"/>
-    <w:lsdException w:name="Table Web 3" w:semiHidden="1" w:unhideWhenUsed="1"/>
     <w:lsdException w:name="Balloon Text" w:semiHidden="1" w:unhideWhenUsed="1"/>
     <w:lsdException w:name="Table Grid" w:uiPriority="39"/>
     <w:lsdException w:name="Table Theme" w:semiHidden="1" w:unhideWhenUsed="1"/>
@@ -992,6 +845,11 @@
     <w:lsdException w:name="List Table 5 Dark Accent 6" w:uiPriority="50"/>
     <w:lsdException w:name="List Table 6 Colorful Accent 6" w:uiPriority="51"/>
     <w:lsdException w:name="List Table 7 Colorful Accent 6" w:uiPriority="52"/>
+    <w:lsdException w:name="Mention" w:semiHidden="1" w:unhideWhenUsed="1"/>
+    <w:lsdException w:name="Smart Hyperlink" w:semiHidden="1" w:unhideWhenUsed="1"/>
+    <w:lsdException w:name="Hashtag" w:semiHidden="1" w:unhideWhenUsed="1"/>
+    <w:lsdException w:name="Unresolved Mention" w:semiHidden="1" w:unhideWhenUsed="1"/>
+    <w:lsdException w:name="Smart Link" w:semiHidden="1" w:unhideWhenUsed="1"/>
   </w:latentStyles>
   <w:style w:type="paragraph" w:default="1" w:styleId="Normal">
     <w:name w:val="Normal"/>

</xml_diff>